<commit_message>
Klasse diagram: register added > in map en doc
</commit_message>
<xml_diff>
--- a/documents/Technisch Ontwerp/Technisch_ontwerp.docx
+++ b/documents/Technisch Ontwerp/Technisch_ontwerp.docx
@@ -1812,8 +1812,6 @@
             <w:br w:type="page"/>
           </w:r>
         </w:p>
-        <w:bookmarkStart w:id="2" w:name="_GoBack" w:displacedByCustomXml="next"/>
-        <w:bookmarkEnd w:id="2" w:displacedByCustomXml="next"/>
       </w:sdtContent>
     </w:sdt>
     <w:sdt>
@@ -1961,17 +1959,17 @@
       <w:r>
         <w:br w:type="page"/>
       </w:r>
+      <w:bookmarkStart w:id="1" w:name="_GoBack"/>
+      <w:bookmarkEnd w:id="1"/>
     </w:p>
     <w:p>
       <w:pPr>
         <w:pStyle w:val="Kop1"/>
       </w:pPr>
-      <w:bookmarkStart w:id="3" w:name="_Toc510508715"/>
       <w:r>
         <w:lastRenderedPageBreak/>
-        <w:t>1</w:t>
+        <w:t>Klassediagrammen</w:t>
       </w:r>
-      <w:bookmarkEnd w:id="3"/>
     </w:p>
     <w:p>
       <w:pPr>
@@ -1984,10 +1982,56 @@
         <w:pStyle w:val="Normaalweb"/>
         <w:spacing w:before="0" w:beforeAutospacing="0" w:after="200" w:afterAutospacing="0"/>
       </w:pPr>
+      <w:r>
+        <w:rPr>
+          <w:noProof/>
+        </w:rPr>
+        <w:drawing>
+          <wp:inline distT="0" distB="0" distL="0" distR="0" wp14:anchorId="03D588D9" wp14:editId="64774CA0">
+            <wp:extent cx="5484728" cy="2545080"/>
+            <wp:effectExtent l="0" t="0" r="1905" b="7620"/>
+            <wp:docPr id="1" name="Afbeelding 1"/>
+            <wp:cNvGraphicFramePr>
+              <a:graphicFrameLocks xmlns:a="http://schemas.openxmlformats.org/drawingml/2006/main" noChangeAspect="1"/>
+            </wp:cNvGraphicFramePr>
+            <a:graphic xmlns:a="http://schemas.openxmlformats.org/drawingml/2006/main">
+              <a:graphicData uri="http://schemas.openxmlformats.org/drawingml/2006/picture">
+                <pic:pic xmlns:pic="http://schemas.openxmlformats.org/drawingml/2006/picture">
+                  <pic:nvPicPr>
+                    <pic:cNvPr id="1" name="class_diagram_register.png"/>
+                    <pic:cNvPicPr/>
+                  </pic:nvPicPr>
+                  <pic:blipFill>
+                    <a:blip r:embed="rId9">
+                      <a:extLst>
+                        <a:ext uri="{28A0092B-C50C-407E-A947-70E740481C1C}">
+                          <a14:useLocalDpi xmlns:a14="http://schemas.microsoft.com/office/drawing/2010/main" val="0"/>
+                        </a:ext>
+                      </a:extLst>
+                    </a:blip>
+                    <a:stretch>
+                      <a:fillRect/>
+                    </a:stretch>
+                  </pic:blipFill>
+                  <pic:spPr>
+                    <a:xfrm>
+                      <a:off x="0" y="0"/>
+                      <a:ext cx="5505433" cy="2554688"/>
+                    </a:xfrm>
+                    <a:prstGeom prst="rect">
+                      <a:avLst/>
+                    </a:prstGeom>
+                  </pic:spPr>
+                </pic:pic>
+              </a:graphicData>
+            </a:graphic>
+          </wp:inline>
+        </w:drawing>
+      </w:r>
     </w:p>
     <w:sectPr>
-      <w:headerReference w:type="default" r:id="rId9"/>
-      <w:footerReference w:type="default" r:id="rId10"/>
+      <w:headerReference w:type="default" r:id="rId10"/>
+      <w:footerReference w:type="default" r:id="rId11"/>
       <w:pgSz w:w="11906" w:h="16838"/>
       <w:pgMar w:top="1417" w:right="1417" w:bottom="1417" w:left="1417" w:header="708" w:footer="708" w:gutter="0"/>
       <w:pgNumType w:start="0"/>
@@ -2151,9 +2195,11 @@
       </w:sdtPr>
       <w:sdtEndPr/>
       <w:sdtContent>
+        <w:proofErr w:type="spellStart"/>
         <w:r>
           <w:t>Cronesteyn</w:t>
         </w:r>
+        <w:proofErr w:type="spellEnd"/>
       </w:sdtContent>
     </w:sdt>
   </w:p>
@@ -4830,11 +4876,13 @@
     <w:rsid w:val="00A343AC"/>
     <w:rsid w:val="00AC365A"/>
     <w:rsid w:val="00BB3E2A"/>
+    <w:rsid w:val="00C020E2"/>
     <w:rsid w:val="00CC3636"/>
     <w:rsid w:val="00CC5440"/>
     <w:rsid w:val="00D11CC3"/>
     <w:rsid w:val="00E01752"/>
     <w:rsid w:val="00EB70F8"/>
+    <w:rsid w:val="00F05E20"/>
     <w:rsid w:val="00F40987"/>
     <w:rsid w:val="00FE66C0"/>
   </w:rsids>
@@ -5627,7 +5675,7 @@
 </file>
 
 <file path=customXml/itemProps2.xml><?xml version="1.0" encoding="utf-8"?>
-<ds:datastoreItem xmlns:ds="http://schemas.openxmlformats.org/officeDocument/2006/customXml" ds:itemID="{83432AFE-ABF1-4CBC-94E0-03D816EC4302}">
+<ds:datastoreItem xmlns:ds="http://schemas.openxmlformats.org/officeDocument/2006/customXml" ds:itemID="{6D0C38D6-C87C-4A7A-8C1F-3620A6FA03C1}">
   <ds:schemaRefs>
     <ds:schemaRef ds:uri="http://schemas.openxmlformats.org/officeDocument/2006/bibliography"/>
   </ds:schemaRefs>

</xml_diff>